<commit_message>
add db, to do add switch layout
</commit_message>
<xml_diff>
--- a/web/download/KWITANSI-2-196112311986031034.docx
+++ b/web/download/KWITANSI-2-196112311986031034.docx
@@ -936,7 +936,7 @@
                 <w:highlight w:val="yellow"/>
                 <w:lang w:val="id-ID"/>
               </w:rPr>
-              <w:t>5.000</w:t>
+              <w:t>0</w:t>
             </w:r>
             <w:r>
               <w:rPr>
@@ -972,7 +972,7 @@
                 <w:highlight w:val="yellow"/>
                 <w:lang w:val="id-ID"/>
               </w:rPr>
-              <w:t>2.000</w:t>
+              <w:t>0</w:t>
             </w:r>
             <w:r>
               <w:rPr>
@@ -1008,7 +1008,7 @@
                 <w:highlight w:val="yellow"/>
                 <w:lang w:val="id-ID"/>
               </w:rPr>
-              <w:t>13.500</w:t>
+              <w:t>0</w:t>
             </w:r>
             <w:r>
               <w:rPr>
@@ -1142,7 +1142,7 @@
                 <w:rFonts w:ascii="Arial" w:hAnsi="Arial"/>
                 <w:highlight w:val="yellow"/>
               </w:rPr>
-              <w:t>55.500</w:t>
+              <w:t>35.000</w:t>
             </w:r>
             <w:r>
               <w:rPr>
@@ -1252,7 +1252,7 @@
                 <w:i/>
                 <w:highlight w:val="yellow"/>
               </w:rPr>
-              <w:t>Lima Puluh Lima Ribu Lima Ratus</w:t>
+              <w:t>Tiga Puluh Lima Ribu</w:t>
             </w:r>
             <w:r>
               <w:rPr>
@@ -1347,7 +1347,7 @@
                 <w:rFonts w:ascii="Arial" w:hAnsi="Arial"/>
                 <w:highlight w:val="yellow"/>
               </w:rPr>
-              <w:t>23 Februari 2018</w:t>
+              <w:t>24 Februari 2018</w:t>
             </w:r>
           </w:p>
         </w:tc>
@@ -1516,7 +1516,7 @@
                 <w:rFonts w:ascii="Arial" w:hAnsi="Arial"/>
                 <w:highlight w:val="yellow"/>
               </w:rPr>
-              <w:t xml:space="preserve"> 55.500</w:t>
+              <w:t xml:space="preserve"> 35.000</w:t>
             </w:r>
             <w:r>
               <w:rPr>
@@ -1558,7 +1558,7 @@
                 <w:rFonts w:ascii="Arial" w:hAnsi="Arial"/>
                 <w:highlight w:val="yellow"/>
               </w:rPr>
-              <w:t>55.500</w:t>
+              <w:t>35.000</w:t>
             </w:r>
             <w:r>
               <w:rPr>
@@ -1969,7 +1969,7 @@
           <w:rFonts w:ascii="Arial" w:hAnsi="Arial"/>
           <w:highlight w:val="yellow"/>
         </w:rPr>
-        <w:t>55.500</w:t>
+        <w:t>35.000</w:t>
       </w:r>
       <w:r>
         <w:rPr>
@@ -3542,7 +3542,7 @@
                 <w:rFonts w:ascii="Arial" w:hAnsi="Arial"/>
                 <w:highlight w:val="yellow"/>
               </w:rPr>
-              <w:t>5</w:t>
+              <w:t>0</w:t>
             </w:r>
             <w:r>
               <w:rPr>
@@ -3556,7 +3556,7 @@
                 <w:rFonts w:ascii="Arial" w:hAnsi="Arial"/>
                 <w:highlight w:val="yellow"/>
               </w:rPr>
-              <w:t>1.000</w:t>
+              <w:t>0</w:t>
             </w:r>
           </w:p>
           <w:p>
@@ -3630,7 +3630,7 @@
                 <w:rFonts w:ascii="Arial" w:hAnsi="Arial"/>
                 <w:highlight w:val="yellow"/>
               </w:rPr>
-              <w:t>1.500</w:t>
+              <w:t>0</w:t>
             </w:r>
             <w:r>
               <w:rPr>
@@ -3789,7 +3789,7 @@
                 <w:rFonts w:ascii="Arial" w:hAnsi="Arial"/>
                 <w:highlight w:val="yellow"/>
               </w:rPr>
-              <w:t>3.000</w:t>
+              <w:t>0</w:t>
             </w:r>
             <w:r>
               <w:rPr>
@@ -3932,7 +3932,7 @@
                 <w:rFonts w:ascii="Arial" w:hAnsi="Arial"/>
                 <w:highlight w:val="yellow"/>
               </w:rPr>
-              <w:t>2.000</w:t>
+              <w:t>0</w:t>
             </w:r>
             <w:r>
               <w:rPr>
@@ -4048,7 +4048,7 @@
                 <w:highlight w:val="yellow"/>
                 <w:lang w:val="es-ES"/>
               </w:rPr>
-              <w:t>1.000</w:t>
+              <w:t>0</w:t>
             </w:r>
           </w:p>
         </w:tc>
@@ -4109,7 +4109,7 @@
                 <w:highlight w:val="yellow"/>
                 <w:lang w:val="es-ES"/>
               </w:rPr>
-              <w:t>7.000</w:t>
+              <w:t>0</w:t>
             </w:r>
             <w:r>
               <w:rPr>
@@ -4196,7 +4196,7 @@
                 <w:noProof/>
                 <w:highlight w:val="yellow"/>
               </w:rPr>
-              <w:t>Tiga Belas Ribu Lima Ratus</w:t>
+              <w:t>Nol</w:t>
             </w:r>
             <w:r>
               <w:rPr>
@@ -4275,7 +4275,7 @@
                 <w:highlight w:val="yellow"/>
                 <w:lang w:val="es-ES"/>
               </w:rPr>
-              <w:t>13.500</w:t>
+              <w:t>0</w:t>
             </w:r>
             <w:r>
               <w:rPr>
@@ -4554,7 +4554,7 @@
                 <w:rFonts w:ascii="Arial" w:hAnsi="Arial"/>
                 <w:highlight w:val="yellow"/>
               </w:rPr>
-              <w:t>23 Februari 2018</w:t>
+              <w:t>24 Februari 2018</w:t>
             </w:r>
           </w:p>
         </w:tc>

</xml_diff>